<commit_message>
traffic lights AI testing simple C++ program
</commit_message>
<xml_diff>
--- a/Inteligencja skrzyżowania.docx
+++ b/Inteligencja skrzyżowania.docx
@@ -509,243 +509,54 @@
     </w:p>
     <w:p>
       <w:pPr>
+        <w:spacing w:after="0"/>
+      </w:pPr>
+    </w:p>
+    <w:p>
+      <w:pPr>
+        <w:spacing w:after="0"/>
+      </w:pPr>
+      <w:r>
+        <w:t>Wloty uwzględniają zarówno drogi przeznaczone dla samochodów prowadzące do skrzyżowania, jak i przejścia dla pieszych.</w:t>
+      </w:r>
+    </w:p>
+    <w:p>
+      <w:pPr>
+        <w:spacing w:after="0"/>
+      </w:pPr>
+    </w:p>
+    <w:p>
+      <w:pPr>
+        <w:spacing w:after="0"/>
+      </w:pPr>
+      <w:r>
+        <w:t>W momencie, gdy kończy się czas przeznaczony na zielone światło dla aktualnie otwartych wlotów przeprowadzany jest wybór kolejnego zestawu wlotów w nas</w:t>
+      </w:r>
+      <w:r>
+        <w:t>tępujący sposób:</w:t>
+      </w:r>
+    </w:p>
+    <w:p>
+      <w:pPr>
+        <w:spacing w:after="0"/>
+      </w:pPr>
+    </w:p>
+    <w:p>
+      <w:pPr>
         <w:pStyle w:val="Akapitzlist"/>
         <w:numPr>
           <w:ilvl w:val="0"/>
-          <w:numId w:val="1"/>
+          <w:numId w:val="5"/>
         </w:numPr>
         <w:spacing w:after="0"/>
       </w:pPr>
       <w:r>
-        <w:rPr>
-          <w:rFonts w:eastAsiaTheme="minorEastAsia"/>
-        </w:rPr>
-        <w:t xml:space="preserve">zestawy wlotów </w:t>
-      </w:r>
-      <m:oMath>
-        <m:sSub>
-          <m:sSubPr>
-            <m:ctrlPr>
-              <w:rPr>
-                <w:rFonts w:ascii="Cambria Math" w:eastAsiaTheme="minorEastAsia" w:hAnsi="Cambria Math"/>
-                <w:i/>
-              </w:rPr>
-            </m:ctrlPr>
-          </m:sSubPr>
-          <m:e>
-            <m:r>
-              <w:rPr>
-                <w:rFonts w:ascii="Cambria Math" w:eastAsiaTheme="minorEastAsia" w:hAnsi="Cambria Math"/>
-              </w:rPr>
-              <m:t>Z</m:t>
-            </m:r>
-          </m:e>
-          <m:sub>
-            <m:r>
-              <w:rPr>
-                <w:rFonts w:ascii="Cambria Math" w:eastAsiaTheme="minorEastAsia" w:hAnsi="Cambria Math"/>
-              </w:rPr>
-              <m:t>1</m:t>
-            </m:r>
-          </m:sub>
-        </m:sSub>
-        <m:r>
-          <w:rPr>
-            <w:rFonts w:ascii="Cambria Math" w:eastAsiaTheme="minorEastAsia" w:hAnsi="Cambria Math"/>
-          </w:rPr>
-          <m:t>…</m:t>
-        </m:r>
-        <m:sSub>
-          <m:sSubPr>
-            <m:ctrlPr>
-              <w:rPr>
-                <w:rFonts w:ascii="Cambria Math" w:eastAsiaTheme="minorEastAsia" w:hAnsi="Cambria Math"/>
-                <w:i/>
-              </w:rPr>
-            </m:ctrlPr>
-          </m:sSubPr>
-          <m:e>
-            <m:r>
-              <w:rPr>
-                <w:rFonts w:ascii="Cambria Math" w:eastAsiaTheme="minorEastAsia" w:hAnsi="Cambria Math"/>
-              </w:rPr>
-              <m:t>Z</m:t>
-            </m:r>
-          </m:e>
-          <m:sub>
-            <m:r>
-              <w:rPr>
-                <w:rFonts w:ascii="Cambria Math" w:eastAsiaTheme="minorEastAsia" w:hAnsi="Cambria Math"/>
-              </w:rPr>
-              <m:t>k</m:t>
-            </m:r>
-          </m:sub>
-        </m:sSub>
-      </m:oMath>
-      <w:r>
-        <w:rPr>
-          <w:rFonts w:eastAsiaTheme="minorEastAsia"/>
-        </w:rPr>
-        <w:t xml:space="preserve"> , które są zbiorami wlotów i </w:t>
-      </w:r>
-      <w:r>
-        <w:rPr>
-          <w:rFonts w:eastAsiaTheme="minorEastAsia"/>
-        </w:rPr>
-        <w:t xml:space="preserve">zawierają maksymalną liczbę wlotów, których </w:t>
-      </w:r>
-      <w:r>
-        <w:rPr>
-          <w:rFonts w:eastAsiaTheme="minorEastAsia"/>
-        </w:rPr>
-        <w:t>ruch jest wzajemnie bezkolizyjny</w:t>
-      </w:r>
-    </w:p>
-    <w:p>
-      <w:pPr>
-        <w:spacing w:after="0"/>
-      </w:pPr>
-    </w:p>
-    <w:p>
-      <w:pPr>
-        <w:spacing w:after="0"/>
-      </w:pPr>
-      <w:r>
-        <w:t>W momencie, gdy kończy się czas przeznaczony na zielone światło dla aktualnie otwartych wlotów przeprowadzany jest wybór kolejnego zestawu wlotów w nas</w:t>
-      </w:r>
-      <w:r>
-        <w:t>tępujący sposób:</w:t>
-      </w:r>
-    </w:p>
-    <w:p>
-      <w:pPr>
-        <w:pStyle w:val="Akapitzlist"/>
-        <w:numPr>
-          <w:ilvl w:val="0"/>
-          <w:numId w:val="4"/>
-        </w:numPr>
-        <w:spacing w:after="0"/>
-      </w:pPr>
-      <w:r>
-        <w:t>dla każdego wlotu obliczane jest zredukowane natężenie ruchu:</w:t>
-      </w:r>
-      <w:r>
-        <w:br/>
-      </w:r>
-      <m:oMathPara>
-        <m:oMath>
-          <m:r>
-            <w:rPr>
-              <w:rFonts w:ascii="Cambria Math" w:hAnsi="Cambria Math"/>
-            </w:rPr>
-            <m:t>w=b∙max</m:t>
-          </m:r>
-          <m:d>
-            <m:dPr>
-              <m:ctrlPr>
-                <w:rPr>
-                  <w:rFonts w:ascii="Cambria Math" w:hAnsi="Cambria Math"/>
-                  <w:i/>
-                </w:rPr>
-              </m:ctrlPr>
-            </m:dPr>
-            <m:e>
-              <m:sSub>
-                <m:sSubPr>
-                  <m:ctrlPr>
-                    <w:rPr>
-                      <w:rFonts w:ascii="Cambria Math" w:hAnsi="Cambria Math"/>
-                      <w:i/>
-                    </w:rPr>
-                  </m:ctrlPr>
-                </m:sSubPr>
-                <m:e>
-                  <m:r>
-                    <w:rPr>
-                      <w:rFonts w:ascii="Cambria Math" w:hAnsi="Cambria Math"/>
-                    </w:rPr>
-                    <m:t>v</m:t>
-                  </m:r>
-                </m:e>
-                <m:sub>
-                  <m:r>
-                    <w:rPr>
-                      <w:rFonts w:ascii="Cambria Math" w:hAnsi="Cambria Math"/>
-                    </w:rPr>
-                    <m:t>min</m:t>
-                  </m:r>
-                </m:sub>
-              </m:sSub>
-              <m:r>
-                <w:rPr>
-                  <w:rFonts w:ascii="Cambria Math" w:hAnsi="Cambria Math"/>
-                </w:rPr>
-                <m:t>, v</m:t>
-              </m:r>
-            </m:e>
-          </m:d>
-        </m:oMath>
-      </m:oMathPara>
-    </w:p>
-    <w:p>
-      <w:pPr>
-        <w:pStyle w:val="Akapitzlist"/>
-        <w:numPr>
-          <w:ilvl w:val="0"/>
-          <w:numId w:val="4"/>
-        </w:numPr>
-        <w:spacing w:after="0"/>
-      </w:pPr>
-      <w:r>
-        <w:t>wloty, dla których wyloty są zablokowane są odrzucane</w:t>
-      </w:r>
-    </w:p>
-    <w:p>
-      <w:pPr>
-        <w:pStyle w:val="Akapitzlist"/>
-        <w:numPr>
-          <w:ilvl w:val="0"/>
-          <w:numId w:val="4"/>
-        </w:numPr>
-        <w:spacing w:after="0"/>
-      </w:pPr>
-      <w:r>
-        <w:t xml:space="preserve">wloty, dla których </w:t>
+        <w:t xml:space="preserve">jeżeli są wloty o przekroczonym ostrzegawczym czasie oczekiwania </w:t>
       </w:r>
       <m:oMath>
         <m:r>
           <w:rPr>
             <w:rFonts w:ascii="Cambria Math" w:hAnsi="Cambria Math"/>
-          </w:rPr>
-          <m:t>w=0</m:t>
-        </m:r>
-      </m:oMath>
-      <w:r>
-        <w:rPr>
-          <w:rFonts w:eastAsiaTheme="minorEastAsia"/>
-        </w:rPr>
-        <w:t xml:space="preserve"> są odrzucane</w:t>
-      </w:r>
-    </w:p>
-    <w:p>
-      <w:pPr>
-        <w:pStyle w:val="Akapitzlist"/>
-        <w:numPr>
-          <w:ilvl w:val="0"/>
-          <w:numId w:val="4"/>
-        </w:numPr>
-        <w:spacing w:after="0"/>
-      </w:pPr>
-      <w:r>
-        <w:rPr>
-          <w:rFonts w:eastAsiaTheme="minorEastAsia"/>
-        </w:rPr>
-        <w:t xml:space="preserve">czy są wloty o przekroczonym ostrzegawczym czasie oczekiwania </w:t>
-      </w:r>
-      <m:oMath>
-        <m:r>
-          <w:rPr>
-            <w:rFonts w:ascii="Cambria Math" w:eastAsiaTheme="minorEastAsia" w:hAnsi="Cambria Math"/>
           </w:rPr>
           <m:t>(t&gt;</m:t>
         </m:r>
@@ -753,7 +564,7 @@
           <m:sSubPr>
             <m:ctrlPr>
               <w:rPr>
-                <w:rFonts w:ascii="Cambria Math" w:eastAsiaTheme="minorEastAsia" w:hAnsi="Cambria Math"/>
+                <w:rFonts w:ascii="Cambria Math" w:hAnsi="Cambria Math"/>
                 <w:i/>
               </w:rPr>
             </m:ctrlPr>
@@ -761,7 +572,7 @@
           <m:e>
             <m:r>
               <w:rPr>
-                <w:rFonts w:ascii="Cambria Math" w:eastAsiaTheme="minorEastAsia" w:hAnsi="Cambria Math"/>
+                <w:rFonts w:ascii="Cambria Math" w:hAnsi="Cambria Math"/>
               </w:rPr>
               <m:t>t</m:t>
             </m:r>
@@ -769,7 +580,7 @@
           <m:sub>
             <m:r>
               <w:rPr>
-                <w:rFonts w:ascii="Cambria Math" w:eastAsiaTheme="minorEastAsia" w:hAnsi="Cambria Math"/>
+                <w:rFonts w:ascii="Cambria Math" w:hAnsi="Cambria Math"/>
               </w:rPr>
               <m:t>w</m:t>
             </m:r>
@@ -786,66 +597,160 @@
         <w:rPr>
           <w:rFonts w:eastAsiaTheme="minorEastAsia"/>
         </w:rPr>
-        <w:t>?</w:t>
+        <w:t xml:space="preserve"> to wlot o największym czasie oczekiwania jest automatycznie dołączany do nowego zestawu razem ze wszystkimi wlotami o przekroczonym ostrzegawczym czasie oczekiwania, które z nim nie kolidują</w:t>
       </w:r>
     </w:p>
     <w:p>
       <w:pPr>
         <w:pStyle w:val="Akapitzlist"/>
         <w:numPr>
-          <w:ilvl w:val="1"/>
-          <w:numId w:val="4"/>
+          <w:ilvl w:val="0"/>
+          <w:numId w:val="5"/>
         </w:numPr>
         <w:spacing w:after="0"/>
       </w:pPr>
       <w:r>
-        <w:t>tak:</w:t>
+        <w:rPr>
+          <w:rFonts w:eastAsiaTheme="minorEastAsia"/>
+        </w:rPr>
+        <w:t>spośród pozostałych wlotów (lub też po prostu wszystkich jeżeli nie było wlotów o przekroczonym czasie oczekiwania</w:t>
+      </w:r>
+      <w:r>
+        <w:rPr>
+          <w:rFonts w:eastAsiaTheme="minorEastAsia"/>
+        </w:rPr>
+        <w:t xml:space="preserve">) wybierany jest zestaw wlotów, które wzajemnie nie kolidują ze sobą, </w:t>
+      </w:r>
+      <w:r>
+        <w:rPr>
+          <w:rFonts w:eastAsiaTheme="minorEastAsia"/>
+        </w:rPr>
+        <w:t xml:space="preserve">dla którego wartość </w:t>
+      </w:r>
+    </w:p>
+    <w:p>
+      <w:pPr>
+        <w:pStyle w:val="Akapitzlist"/>
+        <w:spacing w:after="0"/>
+        <w:rPr>
+          <w:rFonts w:eastAsiaTheme="minorEastAsia"/>
+        </w:rPr>
+      </w:pPr>
+      <m:oMathPara>
+        <m:oMath>
+          <m:nary>
+            <m:naryPr>
+              <m:chr m:val="∑"/>
+              <m:supHide m:val="1"/>
+              <m:ctrlPr>
+                <w:rPr>
+                  <w:rFonts w:ascii="Cambria Math" w:eastAsiaTheme="minorEastAsia" w:hAnsi="Cambria Math"/>
+                  <w:i/>
+                </w:rPr>
+              </m:ctrlPr>
+            </m:naryPr>
+            <m:sub>
+              <m:r>
+                <w:rPr>
+                  <w:rFonts w:ascii="Cambria Math" w:eastAsiaTheme="minorEastAsia" w:hAnsi="Cambria Math"/>
+                </w:rPr>
+                <m:t>wloty nalezace do zestawu</m:t>
+              </m:r>
+            </m:sub>
+            <m:sup/>
+            <m:e>
+              <m:sSub>
+                <m:sSubPr>
+                  <m:ctrlPr>
+                    <w:rPr>
+                      <w:rFonts w:ascii="Cambria Math" w:eastAsiaTheme="minorEastAsia" w:hAnsi="Cambria Math"/>
+                      <w:i/>
+                    </w:rPr>
+                  </m:ctrlPr>
+                </m:sSubPr>
+                <m:e>
+                  <m:r>
+                    <w:rPr>
+                      <w:rFonts w:ascii="Cambria Math" w:eastAsiaTheme="minorEastAsia" w:hAnsi="Cambria Math"/>
+                    </w:rPr>
+                    <m:t>w</m:t>
+                  </m:r>
+                </m:e>
+                <m:sub>
+                  <m:r>
+                    <w:rPr>
+                      <w:rFonts w:ascii="Cambria Math" w:eastAsiaTheme="minorEastAsia" w:hAnsi="Cambria Math"/>
+                    </w:rPr>
+                    <m:t>i</m:t>
+                  </m:r>
+                </m:sub>
+              </m:sSub>
+              <m:sSub>
+                <m:sSubPr>
+                  <m:ctrlPr>
+                    <w:rPr>
+                      <w:rFonts w:ascii="Cambria Math" w:eastAsiaTheme="minorEastAsia" w:hAnsi="Cambria Math"/>
+                      <w:i/>
+                    </w:rPr>
+                  </m:ctrlPr>
+                </m:sSubPr>
+                <m:e>
+                  <m:r>
+                    <w:rPr>
+                      <w:rFonts w:ascii="Cambria Math" w:eastAsiaTheme="minorEastAsia" w:hAnsi="Cambria Math"/>
+                    </w:rPr>
+                    <m:t>t</m:t>
+                  </m:r>
+                </m:e>
+                <m:sub>
+                  <m:r>
+                    <w:rPr>
+                      <w:rFonts w:ascii="Cambria Math" w:eastAsiaTheme="minorEastAsia" w:hAnsi="Cambria Math"/>
+                    </w:rPr>
+                    <m:t>i</m:t>
+                  </m:r>
+                </m:sub>
+              </m:sSub>
+            </m:e>
+          </m:nary>
+        </m:oMath>
+      </m:oMathPara>
+    </w:p>
+    <w:p>
+      <w:pPr>
+        <w:pStyle w:val="Akapitzlist"/>
+        <w:spacing w:after="0"/>
+        <w:rPr>
+          <w:rFonts w:eastAsiaTheme="minorEastAsia"/>
+        </w:rPr>
+      </w:pPr>
+      <w:r>
+        <w:rPr>
+          <w:rFonts w:eastAsiaTheme="minorEastAsia"/>
+        </w:rPr>
+        <w:t xml:space="preserve"> jest największa</w:t>
       </w:r>
     </w:p>
     <w:p>
       <w:pPr>
         <w:pStyle w:val="Akapitzlist"/>
         <w:numPr>
-          <w:ilvl w:val="2"/>
-          <w:numId w:val="4"/>
+          <w:ilvl w:val="0"/>
+          <w:numId w:val="5"/>
         </w:numPr>
         <w:spacing w:after="0"/>
       </w:pPr>
       <w:r>
-        <w:t>wloty zostają posortowane malejąco według czasu oczekiwania</w:t>
+        <w:rPr>
+          <w:rFonts w:eastAsiaTheme="minorEastAsia"/>
+        </w:rPr>
+        <w:t>czas przeznaczony dla zestawu wlotów liczony jest ze wzoru:</w:t>
       </w:r>
     </w:p>
     <w:p>
       <w:pPr>
         <w:pStyle w:val="Akapitzlist"/>
-        <w:numPr>
-          <w:ilvl w:val="2"/>
-          <w:numId w:val="4"/>
-        </w:numPr>
-        <w:spacing w:after="0"/>
-      </w:pPr>
-      <w:r>
-        <w:t>wybrany zostaje zestaw zawierający maksymalną ilość wlotów licząc od początku posortowanej listy</w:t>
-      </w:r>
-    </w:p>
-    <w:p>
-      <w:pPr>
-        <w:pStyle w:val="Akapitzlist"/>
-        <w:numPr>
-          <w:ilvl w:val="2"/>
-          <w:numId w:val="4"/>
-        </w:numPr>
-        <w:spacing w:after="0"/>
-      </w:pPr>
-      <w:r>
-        <w:t>zestawowi zostaje przydzielony czas zielonego ze wzoru:</w:t>
-      </w:r>
-    </w:p>
-    <w:p>
-      <w:pPr>
-        <w:pStyle w:val="Akapitzlist"/>
-        <w:spacing w:after="0"/>
-        <w:ind w:left="2160"/>
+        <w:spacing w:after="0"/>
       </w:pPr>
       <m:oMathPara>
         <m:oMath>
@@ -879,7 +784,7 @@
             <w:rPr>
               <w:rFonts w:ascii="Cambria Math" w:hAnsi="Cambria Math"/>
             </w:rPr>
-            <m:t xml:space="preserve">=max </m:t>
+            <m:t>=min</m:t>
           </m:r>
           <m:d>
             <m:dPr>
@@ -891,37 +796,11 @@
               </m:ctrlPr>
             </m:dPr>
             <m:e>
-              <m:sSub>
-                <m:sSubPr>
-                  <m:ctrlPr>
-                    <w:rPr>
-                      <w:rFonts w:ascii="Cambria Math" w:hAnsi="Cambria Math"/>
-                      <w:i/>
-                    </w:rPr>
-                  </m:ctrlPr>
-                </m:sSubPr>
-                <m:e>
-                  <m:r>
-                    <w:rPr>
-                      <w:rFonts w:ascii="Cambria Math" w:hAnsi="Cambria Math"/>
-                    </w:rPr>
-                    <m:t>t</m:t>
-                  </m:r>
-                </m:e>
-                <m:sub>
-                  <m:r>
-                    <w:rPr>
-                      <w:rFonts w:ascii="Cambria Math" w:hAnsi="Cambria Math"/>
-                    </w:rPr>
-                    <m:t>min</m:t>
-                  </m:r>
-                </m:sub>
-              </m:sSub>
               <m:r>
                 <w:rPr>
                   <w:rFonts w:ascii="Cambria Math" w:hAnsi="Cambria Math"/>
                 </w:rPr>
-                <m:t>, min</m:t>
+                <m:t>max</m:t>
               </m:r>
               <m:d>
                 <m:dPr>
@@ -975,7 +854,7 @@
                           <m:supHide m:val="1"/>
                           <m:ctrlPr>
                             <w:rPr>
-                              <w:rFonts w:ascii="Cambria Math" w:hAnsi="Cambria Math"/>
+                              <w:rFonts w:ascii="Cambria Math" w:eastAsiaTheme="minorEastAsia" w:hAnsi="Cambria Math"/>
                               <w:i/>
                             </w:rPr>
                           </m:ctrlPr>
@@ -983,19 +862,39 @@
                         <m:sub>
                           <m:r>
                             <w:rPr>
-                              <w:rFonts w:ascii="Cambria Math" w:hAnsi="Cambria Math"/>
+                              <w:rFonts w:ascii="Cambria Math" w:eastAsiaTheme="minorEastAsia" w:hAnsi="Cambria Math"/>
                             </w:rPr>
-                            <m:t>nalezace do zestawu</m:t>
+                            <m:t>wloty nalezace do zestawu</m:t>
                           </m:r>
                         </m:sub>
                         <m:sup/>
                         <m:e>
-                          <m:r>
-                            <w:rPr>
-                              <w:rFonts w:ascii="Cambria Math" w:hAnsi="Cambria Math"/>
-                            </w:rPr>
-                            <m:t>w</m:t>
-                          </m:r>
+                          <m:sSub>
+                            <m:sSubPr>
+                              <m:ctrlPr>
+                                <w:rPr>
+                                  <w:rFonts w:ascii="Cambria Math" w:eastAsiaTheme="minorEastAsia" w:hAnsi="Cambria Math"/>
+                                  <w:i/>
+                                </w:rPr>
+                              </m:ctrlPr>
+                            </m:sSubPr>
+                            <m:e>
+                              <m:r>
+                                <w:rPr>
+                                  <w:rFonts w:ascii="Cambria Math" w:eastAsiaTheme="minorEastAsia" w:hAnsi="Cambria Math"/>
+                                </w:rPr>
+                                <m:t>w</m:t>
+                              </m:r>
+                            </m:e>
+                            <m:sub>
+                              <m:r>
+                                <w:rPr>
+                                  <w:rFonts w:ascii="Cambria Math" w:eastAsiaTheme="minorEastAsia" w:hAnsi="Cambria Math"/>
+                                </w:rPr>
+                                <m:t>i</m:t>
+                              </m:r>
+                            </m:sub>
+                          </m:sSub>
                         </m:e>
                       </m:nary>
                     </m:num>
@@ -1006,7 +905,7 @@
                           <m:supHide m:val="1"/>
                           <m:ctrlPr>
                             <w:rPr>
-                              <w:rFonts w:ascii="Cambria Math" w:hAnsi="Cambria Math"/>
+                              <w:rFonts w:ascii="Cambria Math" w:eastAsiaTheme="minorEastAsia" w:hAnsi="Cambria Math"/>
                               <w:i/>
                             </w:rPr>
                           </m:ctrlPr>
@@ -1014,19 +913,41 @@
                         <m:sub>
                           <m:r>
                             <w:rPr>
-                              <w:rFonts w:ascii="Cambria Math" w:hAnsi="Cambria Math"/>
+                              <w:rFonts w:ascii="Cambria Math" w:eastAsiaTheme="minorEastAsia" w:hAnsi="Cambria Math"/>
                             </w:rPr>
-                            <m:t>wszystkie</m:t>
+                            <m:t>wszystkie wloty</m:t>
                           </m:r>
+                          <w:bookmarkStart w:id="0" w:name="_GoBack"/>
+                          <w:bookmarkEnd w:id="0"/>
                         </m:sub>
                         <m:sup/>
                         <m:e>
-                          <m:r>
-                            <w:rPr>
-                              <w:rFonts w:ascii="Cambria Math" w:hAnsi="Cambria Math"/>
-                            </w:rPr>
-                            <m:t>w</m:t>
-                          </m:r>
+                          <m:sSub>
+                            <m:sSubPr>
+                              <m:ctrlPr>
+                                <w:rPr>
+                                  <w:rFonts w:ascii="Cambria Math" w:eastAsiaTheme="minorEastAsia" w:hAnsi="Cambria Math"/>
+                                  <w:i/>
+                                </w:rPr>
+                              </m:ctrlPr>
+                            </m:sSubPr>
+                            <m:e>
+                              <m:r>
+                                <w:rPr>
+                                  <w:rFonts w:ascii="Cambria Math" w:eastAsiaTheme="minorEastAsia" w:hAnsi="Cambria Math"/>
+                                </w:rPr>
+                                <m:t>w</m:t>
+                              </m:r>
+                            </m:e>
+                            <m:sub>
+                              <m:r>
+                                <w:rPr>
+                                  <w:rFonts w:ascii="Cambria Math" w:eastAsiaTheme="minorEastAsia" w:hAnsi="Cambria Math"/>
+                                </w:rPr>
+                                <m:t>i</m:t>
+                              </m:r>
+                            </m:sub>
+                          </m:sSub>
                         </m:e>
                       </m:nary>
                     </m:den>
@@ -1059,162 +980,48 @@
                         <w:rPr>
                           <w:rFonts w:ascii="Cambria Math" w:hAnsi="Cambria Math"/>
                         </w:rPr>
-                        <m:t>max</m:t>
+                        <m:t>min</m:t>
                       </m:r>
                     </m:sub>
                   </m:sSub>
                 </m:e>
               </m:d>
+              <m:r>
+                <w:rPr>
+                  <w:rFonts w:ascii="Cambria Math" w:hAnsi="Cambria Math"/>
+                </w:rPr>
+                <m:t xml:space="preserve">, </m:t>
+              </m:r>
+              <m:sSub>
+                <m:sSubPr>
+                  <m:ctrlPr>
+                    <w:rPr>
+                      <w:rFonts w:ascii="Cambria Math" w:hAnsi="Cambria Math"/>
+                      <w:i/>
+                    </w:rPr>
+                  </m:ctrlPr>
+                </m:sSubPr>
+                <m:e>
+                  <m:r>
+                    <w:rPr>
+                      <w:rFonts w:ascii="Cambria Math" w:hAnsi="Cambria Math"/>
+                    </w:rPr>
+                    <m:t>t</m:t>
+                  </m:r>
+                </m:e>
+                <m:sub>
+                  <m:r>
+                    <w:rPr>
+                      <w:rFonts w:ascii="Cambria Math" w:hAnsi="Cambria Math"/>
+                    </w:rPr>
+                    <m:t>max</m:t>
+                  </m:r>
+                </m:sub>
+              </m:sSub>
             </m:e>
           </m:d>
         </m:oMath>
       </m:oMathPara>
-      <w:bookmarkStart w:id="0" w:name="_GoBack"/>
-      <w:bookmarkEnd w:id="0"/>
-    </w:p>
-    <w:p>
-      <w:pPr>
-        <w:pStyle w:val="Akapitzlist"/>
-        <w:numPr>
-          <w:ilvl w:val="1"/>
-          <w:numId w:val="4"/>
-        </w:numPr>
-        <w:spacing w:after="0"/>
-      </w:pPr>
-      <w:r>
-        <w:t>nie:</w:t>
-      </w:r>
-    </w:p>
-    <w:p>
-      <w:pPr>
-        <w:pStyle w:val="Akapitzlist"/>
-        <w:numPr>
-          <w:ilvl w:val="2"/>
-          <w:numId w:val="4"/>
-        </w:numPr>
-        <w:spacing w:after="0"/>
-      </w:pPr>
-      <w:r>
-        <w:t xml:space="preserve">dla każdego zestawu liczony jest przewidywany czas zielonego swiatła </w:t>
-      </w:r>
-      <m:oMath>
-        <m:sSub>
-          <m:sSubPr>
-            <m:ctrlPr>
-              <w:rPr>
-                <w:rFonts w:ascii="Cambria Math" w:hAnsi="Cambria Math"/>
-                <w:i/>
-              </w:rPr>
-            </m:ctrlPr>
-          </m:sSubPr>
-          <m:e>
-            <m:r>
-              <w:rPr>
-                <w:rFonts w:ascii="Cambria Math" w:hAnsi="Cambria Math"/>
-              </w:rPr>
-              <m:t>t</m:t>
-            </m:r>
-          </m:e>
-          <m:sub>
-            <m:r>
-              <w:rPr>
-                <w:rFonts w:ascii="Cambria Math" w:hAnsi="Cambria Math"/>
-              </w:rPr>
-              <m:t>z</m:t>
-            </m:r>
-          </m:sub>
-        </m:sSub>
-      </m:oMath>
-      <w:r>
-        <w:rPr>
-          <w:rFonts w:eastAsiaTheme="minorEastAsia"/>
-        </w:rPr>
-        <w:t xml:space="preserve"> </w:t>
-      </w:r>
-      <w:r>
-        <w:t>(ze wzoru powyżej)</w:t>
-      </w:r>
-    </w:p>
-    <w:p>
-      <w:pPr>
-        <w:pStyle w:val="Akapitzlist"/>
-        <w:numPr>
-          <w:ilvl w:val="2"/>
-          <w:numId w:val="4"/>
-        </w:numPr>
-        <w:spacing w:after="0"/>
-      </w:pPr>
-      <w:r>
-        <w:t xml:space="preserve">wybrany zostaje zestaw, którego wartość: </w:t>
-      </w:r>
-      <m:oMath>
-        <m:sSub>
-          <m:sSubPr>
-            <m:ctrlPr>
-              <w:rPr>
-                <w:rFonts w:ascii="Cambria Math" w:hAnsi="Cambria Math"/>
-                <w:i/>
-              </w:rPr>
-            </m:ctrlPr>
-          </m:sSubPr>
-          <m:e>
-            <m:r>
-              <w:rPr>
-                <w:rFonts w:ascii="Cambria Math" w:hAnsi="Cambria Math"/>
-              </w:rPr>
-              <m:t>t</m:t>
-            </m:r>
-          </m:e>
-          <m:sub>
-            <m:r>
-              <w:rPr>
-                <w:rFonts w:ascii="Cambria Math" w:hAnsi="Cambria Math"/>
-              </w:rPr>
-              <m:t>z</m:t>
-            </m:r>
-          </m:sub>
-        </m:sSub>
-        <m:r>
-          <w:rPr>
-            <w:rFonts w:ascii="Cambria Math" w:hAnsi="Cambria Math"/>
-          </w:rPr>
-          <m:t>∙</m:t>
-        </m:r>
-        <m:nary>
-          <m:naryPr>
-            <m:chr m:val="∑"/>
-            <m:supHide m:val="1"/>
-            <m:ctrlPr>
-              <w:rPr>
-                <w:rFonts w:ascii="Cambria Math" w:hAnsi="Cambria Math"/>
-                <w:i/>
-              </w:rPr>
-            </m:ctrlPr>
-          </m:naryPr>
-          <m:sub>
-            <m:r>
-              <w:rPr>
-                <w:rFonts w:ascii="Cambria Math" w:hAnsi="Cambria Math"/>
-              </w:rPr>
-              <m:t>nalezace do zestawu</m:t>
-            </m:r>
-          </m:sub>
-          <m:sup/>
-          <m:e>
-            <m:r>
-              <w:rPr>
-                <w:rFonts w:ascii="Cambria Math" w:hAnsi="Cambria Math"/>
-              </w:rPr>
-              <m:t>w</m:t>
-            </m:r>
-          </m:e>
-        </m:nary>
-      </m:oMath>
-    </w:p>
-    <w:p>
-      <w:pPr>
-        <w:spacing w:after="0"/>
-      </w:pPr>
     </w:p>
     <w:sectPr>
       <w:pgSz w:w="11906" w:h="16838"/>
@@ -1680,6 +1487,119 @@
       </w:rPr>
     </w:lvl>
   </w:abstractNum>
+  <w:abstractNum w:abstractNumId="4">
+    <w:nsid w:val="77F30716"/>
+    <w:multiLevelType w:val="hybridMultilevel"/>
+    <w:tmpl w:val="637E6142"/>
+    <w:lvl w:ilvl="0" w:tplc="04150001">
+      <w:start w:val="1"/>
+      <w:numFmt w:val="bullet"/>
+      <w:lvlText w:val=""/>
+      <w:lvlJc w:val="left"/>
+      <w:pPr>
+        <w:ind w:left="720" w:hanging="360"/>
+      </w:pPr>
+      <w:rPr>
+        <w:rFonts w:ascii="Symbol" w:hAnsi="Symbol" w:hint="default"/>
+      </w:rPr>
+    </w:lvl>
+    <w:lvl w:ilvl="1" w:tplc="04150003" w:tentative="1">
+      <w:start w:val="1"/>
+      <w:numFmt w:val="bullet"/>
+      <w:lvlText w:val="o"/>
+      <w:lvlJc w:val="left"/>
+      <w:pPr>
+        <w:ind w:left="1440" w:hanging="360"/>
+      </w:pPr>
+      <w:rPr>
+        <w:rFonts w:ascii="Courier New" w:hAnsi="Courier New" w:cs="Courier New" w:hint="default"/>
+      </w:rPr>
+    </w:lvl>
+    <w:lvl w:ilvl="2" w:tplc="04150005" w:tentative="1">
+      <w:start w:val="1"/>
+      <w:numFmt w:val="bullet"/>
+      <w:lvlText w:val=""/>
+      <w:lvlJc w:val="left"/>
+      <w:pPr>
+        <w:ind w:left="2160" w:hanging="360"/>
+      </w:pPr>
+      <w:rPr>
+        <w:rFonts w:ascii="Wingdings" w:hAnsi="Wingdings" w:hint="default"/>
+      </w:rPr>
+    </w:lvl>
+    <w:lvl w:ilvl="3" w:tplc="04150001" w:tentative="1">
+      <w:start w:val="1"/>
+      <w:numFmt w:val="bullet"/>
+      <w:lvlText w:val=""/>
+      <w:lvlJc w:val="left"/>
+      <w:pPr>
+        <w:ind w:left="2880" w:hanging="360"/>
+      </w:pPr>
+      <w:rPr>
+        <w:rFonts w:ascii="Symbol" w:hAnsi="Symbol" w:hint="default"/>
+      </w:rPr>
+    </w:lvl>
+    <w:lvl w:ilvl="4" w:tplc="04150003" w:tentative="1">
+      <w:start w:val="1"/>
+      <w:numFmt w:val="bullet"/>
+      <w:lvlText w:val="o"/>
+      <w:lvlJc w:val="left"/>
+      <w:pPr>
+        <w:ind w:left="3600" w:hanging="360"/>
+      </w:pPr>
+      <w:rPr>
+        <w:rFonts w:ascii="Courier New" w:hAnsi="Courier New" w:cs="Courier New" w:hint="default"/>
+      </w:rPr>
+    </w:lvl>
+    <w:lvl w:ilvl="5" w:tplc="04150005" w:tentative="1">
+      <w:start w:val="1"/>
+      <w:numFmt w:val="bullet"/>
+      <w:lvlText w:val=""/>
+      <w:lvlJc w:val="left"/>
+      <w:pPr>
+        <w:ind w:left="4320" w:hanging="360"/>
+      </w:pPr>
+      <w:rPr>
+        <w:rFonts w:ascii="Wingdings" w:hAnsi="Wingdings" w:hint="default"/>
+      </w:rPr>
+    </w:lvl>
+    <w:lvl w:ilvl="6" w:tplc="04150001" w:tentative="1">
+      <w:start w:val="1"/>
+      <w:numFmt w:val="bullet"/>
+      <w:lvlText w:val=""/>
+      <w:lvlJc w:val="left"/>
+      <w:pPr>
+        <w:ind w:left="5040" w:hanging="360"/>
+      </w:pPr>
+      <w:rPr>
+        <w:rFonts w:ascii="Symbol" w:hAnsi="Symbol" w:hint="default"/>
+      </w:rPr>
+    </w:lvl>
+    <w:lvl w:ilvl="7" w:tplc="04150003" w:tentative="1">
+      <w:start w:val="1"/>
+      <w:numFmt w:val="bullet"/>
+      <w:lvlText w:val="o"/>
+      <w:lvlJc w:val="left"/>
+      <w:pPr>
+        <w:ind w:left="5760" w:hanging="360"/>
+      </w:pPr>
+      <w:rPr>
+        <w:rFonts w:ascii="Courier New" w:hAnsi="Courier New" w:cs="Courier New" w:hint="default"/>
+      </w:rPr>
+    </w:lvl>
+    <w:lvl w:ilvl="8" w:tplc="04150005" w:tentative="1">
+      <w:start w:val="1"/>
+      <w:numFmt w:val="bullet"/>
+      <w:lvlText w:val=""/>
+      <w:lvlJc w:val="left"/>
+      <w:pPr>
+        <w:ind w:left="6480" w:hanging="360"/>
+      </w:pPr>
+      <w:rPr>
+        <w:rFonts w:ascii="Wingdings" w:hAnsi="Wingdings" w:hint="default"/>
+      </w:rPr>
+    </w:lvl>
+  </w:abstractNum>
   <w:num w:numId="1">
     <w:abstractNumId w:val="0"/>
   </w:num>
@@ -1691,6 +1611,9 @@
   </w:num>
   <w:num w:numId="4">
     <w:abstractNumId w:val="1"/>
+  </w:num>
+  <w:num w:numId="5">
+    <w:abstractNumId w:val="4"/>
   </w:num>
 </w:numbering>
 </file>

</xml_diff>